<commit_message>
long time no commit, nuevo perfil, separaciones, edit user, etc. Cambios al perfil.
</commit_message>
<xml_diff>
--- a/public/helloWorld.docx
+++ b/public/helloWorld.docx
@@ -42,6 +42,710 @@
         <w:t xml:space="preserve">"Believe you can and you're halfway there." (Theodor Roosevelt)</w:t>
       </w:r>
     </w:p>
+    <w:p/>
+    <w:p>
+      <w:pPr/>
+      <w:r>
+        <w:rPr/>
+        <w:t xml:space="preserve">Fancy table</w:t>
+      </w:r>
+    </w:p>
+    <w:tbl>
+      <w:tblGrid>
+        <w:gridCol w:w="2000" w:type="dxa"/>
+        <w:gridCol w:w="2000" w:type="dxa"/>
+        <w:gridCol w:w="2000" w:type="dxa"/>
+        <w:gridCol w:w="2000" w:type="dxa"/>
+        <w:gridCol w:w="500" w:type="dxa"/>
+      </w:tblGrid>
+      <w:tblPr>
+        <w:tblStyle w:val="Fancy Table"/>
+      </w:tblPr>
+      <w:tr>
+        <w:trPr>
+          <w:trHeight w:val="900" w:hRule="atLeast"/>
+        </w:trPr>
+        <w:tc>
+          <w:tcPr>
+            <w:tcW w:w="2000" w:type="dxa"/>
+            <w:vAlign w:val="center"/>
+          </w:tcPr>
+          <w:p>
+            <w:pPr/>
+            <w:r>
+              <w:rPr>
+                <w:b w:val="1"/>
+                <w:bCs w:val="1"/>
+              </w:rPr>
+              <w:t xml:space="preserve">Row 1</w:t>
+            </w:r>
+          </w:p>
+        </w:tc>
+        <w:tc>
+          <w:tcPr>
+            <w:tcW w:w="2000" w:type="dxa"/>
+            <w:vAlign w:val="center"/>
+          </w:tcPr>
+          <w:p>
+            <w:pPr/>
+            <w:r>
+              <w:rPr>
+                <w:b w:val="1"/>
+                <w:bCs w:val="1"/>
+              </w:rPr>
+              <w:t xml:space="preserve">Row 2</w:t>
+            </w:r>
+          </w:p>
+        </w:tc>
+        <w:tc>
+          <w:tcPr>
+            <w:tcW w:w="2000" w:type="dxa"/>
+            <w:vAlign w:val="center"/>
+          </w:tcPr>
+          <w:p>
+            <w:pPr/>
+            <w:r>
+              <w:rPr>
+                <w:b w:val="1"/>
+                <w:bCs w:val="1"/>
+              </w:rPr>
+              <w:t xml:space="preserve">Row 3</w:t>
+            </w:r>
+          </w:p>
+        </w:tc>
+        <w:tc>
+          <w:tcPr>
+            <w:tcW w:w="2000" w:type="dxa"/>
+            <w:vAlign w:val="center"/>
+          </w:tcPr>
+          <w:p>
+            <w:pPr/>
+            <w:r>
+              <w:rPr>
+                <w:b w:val="1"/>
+                <w:bCs w:val="1"/>
+              </w:rPr>
+              <w:t xml:space="preserve">Row 4</w:t>
+            </w:r>
+          </w:p>
+        </w:tc>
+        <w:tc>
+          <w:tcPr>
+            <w:tcW w:w="500" w:type="dxa"/>
+            <w:textDirection w:val="btLr"/>
+            <w:vAlign w:val="center"/>
+          </w:tcPr>
+          <w:p>
+            <w:pPr/>
+            <w:r>
+              <w:rPr>
+                <w:b w:val="1"/>
+                <w:bCs w:val="1"/>
+              </w:rPr>
+              <w:t xml:space="preserve">Row 5</w:t>
+            </w:r>
+          </w:p>
+        </w:tc>
+      </w:tr>
+      <w:tr>
+        <w:trPr/>
+        <w:tc>
+          <w:tcPr>
+            <w:tcW w:w="2000" w:type="dxa"/>
+          </w:tcPr>
+          <w:p>
+            <w:pPr/>
+            <w:r>
+              <w:rPr/>
+              <w:t xml:space="preserve">Cell 1</w:t>
+            </w:r>
+          </w:p>
+        </w:tc>
+        <w:tc>
+          <w:tcPr>
+            <w:tcW w:w="2000" w:type="dxa"/>
+          </w:tcPr>
+          <w:p>
+            <w:pPr/>
+            <w:r>
+              <w:rPr/>
+              <w:t xml:space="preserve">Cell 1</w:t>
+            </w:r>
+          </w:p>
+        </w:tc>
+        <w:tc>
+          <w:tcPr>
+            <w:tcW w:w="2000" w:type="dxa"/>
+          </w:tcPr>
+          <w:p>
+            <w:pPr/>
+            <w:r>
+              <w:rPr/>
+              <w:t xml:space="preserve">Cell 1</w:t>
+            </w:r>
+          </w:p>
+        </w:tc>
+        <w:tc>
+          <w:tcPr>
+            <w:tcW w:w="2000" w:type="dxa"/>
+          </w:tcPr>
+          <w:p>
+            <w:pPr/>
+            <w:r>
+              <w:rPr/>
+              <w:t xml:space="preserve">Cell 1</w:t>
+            </w:r>
+          </w:p>
+        </w:tc>
+        <w:tc>
+          <w:tcPr>
+            <w:tcW w:w="500" w:type="dxa"/>
+          </w:tcPr>
+          <w:p>
+            <w:pPr/>
+            <w:r>
+              <w:rPr/>
+              <w:t xml:space="preserve"/>
+            </w:r>
+          </w:p>
+        </w:tc>
+      </w:tr>
+      <w:tr>
+        <w:trPr/>
+        <w:tc>
+          <w:tcPr>
+            <w:tcW w:w="2000" w:type="dxa"/>
+          </w:tcPr>
+          <w:p>
+            <w:pPr/>
+            <w:r>
+              <w:rPr/>
+              <w:t xml:space="preserve">Cell 2</w:t>
+            </w:r>
+          </w:p>
+        </w:tc>
+        <w:tc>
+          <w:tcPr>
+            <w:tcW w:w="2000" w:type="dxa"/>
+          </w:tcPr>
+          <w:p>
+            <w:pPr/>
+            <w:r>
+              <w:rPr/>
+              <w:t xml:space="preserve">Cell 2</w:t>
+            </w:r>
+          </w:p>
+        </w:tc>
+        <w:tc>
+          <w:tcPr>
+            <w:tcW w:w="2000" w:type="dxa"/>
+          </w:tcPr>
+          <w:p>
+            <w:pPr/>
+            <w:r>
+              <w:rPr/>
+              <w:t xml:space="preserve">Cell 2</w:t>
+            </w:r>
+          </w:p>
+        </w:tc>
+        <w:tc>
+          <w:tcPr>
+            <w:tcW w:w="2000" w:type="dxa"/>
+          </w:tcPr>
+          <w:p>
+            <w:pPr/>
+            <w:r>
+              <w:rPr/>
+              <w:t xml:space="preserve">Cell 2</w:t>
+            </w:r>
+          </w:p>
+        </w:tc>
+        <w:tc>
+          <w:tcPr>
+            <w:tcW w:w="500" w:type="dxa"/>
+          </w:tcPr>
+          <w:p>
+            <w:pPr/>
+            <w:r>
+              <w:rPr/>
+              <w:t xml:space="preserve">X</w:t>
+            </w:r>
+          </w:p>
+        </w:tc>
+      </w:tr>
+      <w:tr>
+        <w:trPr/>
+        <w:tc>
+          <w:tcPr>
+            <w:tcW w:w="2000" w:type="dxa"/>
+          </w:tcPr>
+          <w:p>
+            <w:pPr/>
+            <w:r>
+              <w:rPr/>
+              <w:t xml:space="preserve">Cell 3</w:t>
+            </w:r>
+          </w:p>
+        </w:tc>
+        <w:tc>
+          <w:tcPr>
+            <w:tcW w:w="2000" w:type="dxa"/>
+          </w:tcPr>
+          <w:p>
+            <w:pPr/>
+            <w:r>
+              <w:rPr/>
+              <w:t xml:space="preserve">Cell 3</w:t>
+            </w:r>
+          </w:p>
+        </w:tc>
+        <w:tc>
+          <w:tcPr>
+            <w:tcW w:w="2000" w:type="dxa"/>
+          </w:tcPr>
+          <w:p>
+            <w:pPr/>
+            <w:r>
+              <w:rPr/>
+              <w:t xml:space="preserve">Cell 3</w:t>
+            </w:r>
+          </w:p>
+        </w:tc>
+        <w:tc>
+          <w:tcPr>
+            <w:tcW w:w="2000" w:type="dxa"/>
+          </w:tcPr>
+          <w:p>
+            <w:pPr/>
+            <w:r>
+              <w:rPr/>
+              <w:t xml:space="preserve">Cell 3</w:t>
+            </w:r>
+          </w:p>
+        </w:tc>
+        <w:tc>
+          <w:tcPr>
+            <w:tcW w:w="500" w:type="dxa"/>
+          </w:tcPr>
+          <w:p>
+            <w:pPr/>
+            <w:r>
+              <w:rPr/>
+              <w:t xml:space="preserve"/>
+            </w:r>
+          </w:p>
+        </w:tc>
+      </w:tr>
+      <w:tr>
+        <w:trPr/>
+        <w:tc>
+          <w:tcPr>
+            <w:tcW w:w="2000" w:type="dxa"/>
+          </w:tcPr>
+          <w:p>
+            <w:pPr/>
+            <w:r>
+              <w:rPr/>
+              <w:t xml:space="preserve">Cell 4</w:t>
+            </w:r>
+          </w:p>
+        </w:tc>
+        <w:tc>
+          <w:tcPr>
+            <w:tcW w:w="2000" w:type="dxa"/>
+          </w:tcPr>
+          <w:p>
+            <w:pPr/>
+            <w:r>
+              <w:rPr/>
+              <w:t xml:space="preserve">Cell 4</w:t>
+            </w:r>
+          </w:p>
+        </w:tc>
+        <w:tc>
+          <w:tcPr>
+            <w:tcW w:w="2000" w:type="dxa"/>
+          </w:tcPr>
+          <w:p>
+            <w:pPr/>
+            <w:r>
+              <w:rPr/>
+              <w:t xml:space="preserve">Cell 4</w:t>
+            </w:r>
+          </w:p>
+        </w:tc>
+        <w:tc>
+          <w:tcPr>
+            <w:tcW w:w="2000" w:type="dxa"/>
+          </w:tcPr>
+          <w:p>
+            <w:pPr/>
+            <w:r>
+              <w:rPr/>
+              <w:t xml:space="preserve">Cell 4</w:t>
+            </w:r>
+          </w:p>
+        </w:tc>
+        <w:tc>
+          <w:tcPr>
+            <w:tcW w:w="500" w:type="dxa"/>
+          </w:tcPr>
+          <w:p>
+            <w:pPr/>
+            <w:r>
+              <w:rPr/>
+              <w:t xml:space="preserve">X</w:t>
+            </w:r>
+          </w:p>
+        </w:tc>
+      </w:tr>
+      <w:tr>
+        <w:trPr/>
+        <w:tc>
+          <w:tcPr>
+            <w:tcW w:w="2000" w:type="dxa"/>
+          </w:tcPr>
+          <w:p>
+            <w:pPr/>
+            <w:r>
+              <w:rPr/>
+              <w:t xml:space="preserve">Cell 5</w:t>
+            </w:r>
+          </w:p>
+        </w:tc>
+        <w:tc>
+          <w:tcPr>
+            <w:tcW w:w="2000" w:type="dxa"/>
+          </w:tcPr>
+          <w:p>
+            <w:pPr/>
+            <w:r>
+              <w:rPr/>
+              <w:t xml:space="preserve">Cell 5</w:t>
+            </w:r>
+          </w:p>
+        </w:tc>
+        <w:tc>
+          <w:tcPr>
+            <w:tcW w:w="2000" w:type="dxa"/>
+          </w:tcPr>
+          <w:p>
+            <w:pPr/>
+            <w:r>
+              <w:rPr/>
+              <w:t xml:space="preserve">Cell 5</w:t>
+            </w:r>
+          </w:p>
+        </w:tc>
+        <w:tc>
+          <w:tcPr>
+            <w:tcW w:w="2000" w:type="dxa"/>
+          </w:tcPr>
+          <w:p>
+            <w:pPr/>
+            <w:r>
+              <w:rPr/>
+              <w:t xml:space="preserve">Cell 5</w:t>
+            </w:r>
+          </w:p>
+        </w:tc>
+        <w:tc>
+          <w:tcPr>
+            <w:tcW w:w="500" w:type="dxa"/>
+          </w:tcPr>
+          <w:p>
+            <w:pPr/>
+            <w:r>
+              <w:rPr/>
+              <w:t xml:space="preserve"/>
+            </w:r>
+          </w:p>
+        </w:tc>
+      </w:tr>
+      <w:tr>
+        <w:trPr/>
+        <w:tc>
+          <w:tcPr>
+            <w:tcW w:w="2000" w:type="dxa"/>
+          </w:tcPr>
+          <w:p>
+            <w:pPr/>
+            <w:r>
+              <w:rPr/>
+              <w:t xml:space="preserve">Cell 6</w:t>
+            </w:r>
+          </w:p>
+        </w:tc>
+        <w:tc>
+          <w:tcPr>
+            <w:tcW w:w="2000" w:type="dxa"/>
+          </w:tcPr>
+          <w:p>
+            <w:pPr/>
+            <w:r>
+              <w:rPr/>
+              <w:t xml:space="preserve">Cell 6</w:t>
+            </w:r>
+          </w:p>
+        </w:tc>
+        <w:tc>
+          <w:tcPr>
+            <w:tcW w:w="2000" w:type="dxa"/>
+          </w:tcPr>
+          <w:p>
+            <w:pPr/>
+            <w:r>
+              <w:rPr/>
+              <w:t xml:space="preserve">Cell 6</w:t>
+            </w:r>
+          </w:p>
+        </w:tc>
+        <w:tc>
+          <w:tcPr>
+            <w:tcW w:w="2000" w:type="dxa"/>
+          </w:tcPr>
+          <w:p>
+            <w:pPr/>
+            <w:r>
+              <w:rPr/>
+              <w:t xml:space="preserve">Cell 6</w:t>
+            </w:r>
+          </w:p>
+        </w:tc>
+        <w:tc>
+          <w:tcPr>
+            <w:tcW w:w="500" w:type="dxa"/>
+          </w:tcPr>
+          <w:p>
+            <w:pPr/>
+            <w:r>
+              <w:rPr/>
+              <w:t xml:space="preserve">X</w:t>
+            </w:r>
+          </w:p>
+        </w:tc>
+      </w:tr>
+      <w:tr>
+        <w:trPr/>
+        <w:tc>
+          <w:tcPr>
+            <w:tcW w:w="2000" w:type="dxa"/>
+          </w:tcPr>
+          <w:p>
+            <w:pPr/>
+            <w:r>
+              <w:rPr/>
+              <w:t xml:space="preserve">Cell 7</w:t>
+            </w:r>
+          </w:p>
+        </w:tc>
+        <w:tc>
+          <w:tcPr>
+            <w:tcW w:w="2000" w:type="dxa"/>
+          </w:tcPr>
+          <w:p>
+            <w:pPr/>
+            <w:r>
+              <w:rPr/>
+              <w:t xml:space="preserve">Cell 7</w:t>
+            </w:r>
+          </w:p>
+        </w:tc>
+        <w:tc>
+          <w:tcPr>
+            <w:tcW w:w="2000" w:type="dxa"/>
+          </w:tcPr>
+          <w:p>
+            <w:pPr/>
+            <w:r>
+              <w:rPr/>
+              <w:t xml:space="preserve">Cell 7</w:t>
+            </w:r>
+          </w:p>
+        </w:tc>
+        <w:tc>
+          <w:tcPr>
+            <w:tcW w:w="2000" w:type="dxa"/>
+          </w:tcPr>
+          <w:p>
+            <w:pPr/>
+            <w:r>
+              <w:rPr/>
+              <w:t xml:space="preserve">Cell 7</w:t>
+            </w:r>
+          </w:p>
+        </w:tc>
+        <w:tc>
+          <w:tcPr>
+            <w:tcW w:w="500" w:type="dxa"/>
+          </w:tcPr>
+          <w:p>
+            <w:pPr/>
+            <w:r>
+              <w:rPr/>
+              <w:t xml:space="preserve"/>
+            </w:r>
+          </w:p>
+        </w:tc>
+      </w:tr>
+      <w:tr>
+        <w:trPr/>
+        <w:tc>
+          <w:tcPr>
+            <w:tcW w:w="2000" w:type="dxa"/>
+          </w:tcPr>
+          <w:p>
+            <w:pPr/>
+            <w:r>
+              <w:rPr/>
+              <w:t xml:space="preserve">Cell 8</w:t>
+            </w:r>
+          </w:p>
+        </w:tc>
+        <w:tc>
+          <w:tcPr>
+            <w:tcW w:w="2000" w:type="dxa"/>
+          </w:tcPr>
+          <w:p>
+            <w:pPr/>
+            <w:r>
+              <w:rPr/>
+              <w:t xml:space="preserve">Cell 8</w:t>
+            </w:r>
+          </w:p>
+        </w:tc>
+        <w:tc>
+          <w:tcPr>
+            <w:tcW w:w="2000" w:type="dxa"/>
+          </w:tcPr>
+          <w:p>
+            <w:pPr/>
+            <w:r>
+              <w:rPr/>
+              <w:t xml:space="preserve">Cell 8</w:t>
+            </w:r>
+          </w:p>
+        </w:tc>
+        <w:tc>
+          <w:tcPr>
+            <w:tcW w:w="2000" w:type="dxa"/>
+          </w:tcPr>
+          <w:p>
+            <w:pPr/>
+            <w:r>
+              <w:rPr/>
+              <w:t xml:space="preserve">Cell 8</w:t>
+            </w:r>
+          </w:p>
+        </w:tc>
+        <w:tc>
+          <w:tcPr>
+            <w:tcW w:w="500" w:type="dxa"/>
+          </w:tcPr>
+          <w:p>
+            <w:pPr/>
+            <w:r>
+              <w:rPr/>
+              <w:t xml:space="preserve">X</w:t>
+            </w:r>
+          </w:p>
+        </w:tc>
+      </w:tr>
+    </w:tbl>
+    <w:p>
+      <w:pPr>
+        <w:sectPr>
+          <w:pgSz w:orient="portrait" w:w="11905.511811023622" w:h="16837.79527559055"/>
+          <w:pgMar w:top="1440" w:right="1440" w:bottom="1440" w:left="1440" w:header="720" w:footer="720" w:gutter="0"/>
+          <w:cols w:num="1" w:space="720"/>
+        </w:sectPr>
+      </w:pPr>
+    </w:p>
+    <w:tbl>
+      <w:tblGrid>
+        <w:gridCol w:w="2000" w:type="dxa"/>
+        <w:gridCol w:w="2000" w:type="dxa"/>
+        <w:gridCol w:w="2000" w:type="dxa"/>
+      </w:tblGrid>
+      <w:tr>
+        <w:trPr/>
+        <w:tc>
+          <w:tcPr>
+            <w:tcW w:w="2000" w:type="dxa"/>
+          </w:tcPr>
+          <w:p>
+            <w:pPr/>
+            <w:r>
+              <w:rPr/>
+              <w:t xml:space="preserve">Cell 1</w:t>
+            </w:r>
+          </w:p>
+        </w:tc>
+        <w:tc>
+          <w:tcPr>
+            <w:tcW w:w="2000" w:type="dxa"/>
+          </w:tcPr>
+          <w:p>
+            <w:pPr/>
+            <w:r>
+              <w:rPr/>
+              <w:t xml:space="preserve">Cell 2</w:t>
+            </w:r>
+          </w:p>
+        </w:tc>
+        <w:tc>
+          <w:tcPr>
+            <w:tcW w:w="2000" w:type="dxa"/>
+          </w:tcPr>
+          <w:p>
+            <w:pPr/>
+            <w:r>
+              <w:rPr/>
+              <w:t xml:space="preserve">Cell 3</w:t>
+            </w:r>
+          </w:p>
+        </w:tc>
+      </w:tr>
+      <w:tr>
+        <w:trPr/>
+        <w:tc>
+          <w:tcPr>
+            <w:tcW w:w="2000" w:type="dxa"/>
+          </w:tcPr>
+          <w:p>
+            <w:pPr/>
+            <w:r>
+              <w:rPr/>
+              <w:t xml:space="preserve">Cell 4</w:t>
+            </w:r>
+          </w:p>
+        </w:tc>
+        <w:tc>
+          <w:tcPr>
+            <w:tcW w:w="2000" w:type="dxa"/>
+          </w:tcPr>
+          <w:p>
+            <w:pPr/>
+            <w:r>
+              <w:rPr/>
+              <w:t xml:space="preserve">Cell 5</w:t>
+            </w:r>
+          </w:p>
+        </w:tc>
+        <w:tc>
+          <w:tcPr>
+            <w:tcW w:w="2000" w:type="dxa"/>
+          </w:tcPr>
+          <w:p>
+            <w:pPr/>
+            <w:r>
+              <w:rPr/>
+              <w:t xml:space="preserve">Cell 6</w:t>
+            </w:r>
+          </w:p>
+        </w:tc>
+      </w:tr>
+    </w:tbl>
     <w:sectPr>
       <w:pgSz w:orient="portrait" w:w="11905.511811023622" w:h="16837.79527559055"/>
       <w:pgMar w:top="1440" w:right="1440" w:bottom="1440" w:left="1440" w:header="720" w:footer="720" w:gutter="0"/>
@@ -92,6 +796,39 @@
       <w:b w:val="1"/>
       <w:bCs w:val="1"/>
     </w:rPr>
+  </w:style>
+  <w:style w:type="table" w:customStyle="1" w:styleId="Fancy Table">
+    <w:name w:val="Fancy Table"/>
+    <w:uiPriority w:val="99"/>
+    <w:tblPr>
+      <w:tblW w:w="0" w:type="auto"/>
+      <w:tblLayout w:type="autofit"/>
+      <w:bidiVisual w:val="0"/>
+      <w:tblCellMar>
+        <w:top w:w="80" w:type="dxa"/>
+        <w:left w:w="80" w:type="dxa"/>
+        <w:right w:w="80" w:type="dxa"/>
+        <w:bottom w:w="80" w:type="dxa"/>
+      </w:tblCellMar>
+      <w:tblBorders>
+        <w:top w:val="single" w:sz="6" w:color="006699"/>
+        <w:left w:val="single" w:sz="6" w:color="006699"/>
+        <w:right w:val="single" w:sz="6" w:color="006699"/>
+        <w:bottom w:val="single" w:sz="6" w:color="006699"/>
+        <w:insideH w:val="single" w:sz="6" w:color="006699"/>
+        <w:insideV w:val="single" w:sz="6" w:color="006699"/>
+      </w:tblBorders>
+    </w:tblPr>
+    <w:tblStylePr w:type="firstRow">
+      <w:tcPr>
+        <w:tblBorders>
+          <w:bottom w:val="single" w:sz="18" w:color="0000FF"/>
+        </w:tblBorders>
+        <w:tcPr>
+          <w:shd w:val="clear" w:fill="66BBFF"/>
+        </w:tcPr>
+      </w:tcPr>
+    </w:tblStylePr>
   </w:style>
 </w:styles>
 </file>

</xml_diff>